<commit_message>
1st draft of script
</commit_message>
<xml_diff>
--- a/Documentação/Guião para a apresentação.docx
+++ b/Documentação/Guião para a apresentação.docx
@@ -854,47 +854,63 @@
           <w:sz w:val="24"/>
           <w:szCs w:val="24"/>
         </w:rPr>
-        <w:t xml:space="preserve">vimos representar a equipa BrainLight da empresa Dottech. </w:t>
-      </w:r>
-      <w:r>
-        <w:rPr>
-          <w:rFonts w:cs="Times New Roman"/>
-          <w:sz w:val="24"/>
-          <w:szCs w:val="24"/>
-        </w:rPr>
-        <w:t>[PAUSA]</w:t>
-      </w:r>
-      <w:r>
-        <w:rPr>
-          <w:rFonts w:cs="Times New Roman"/>
-          <w:sz w:val="24"/>
-          <w:szCs w:val="24"/>
-        </w:rPr>
-        <w:t xml:space="preserve"> Quantos de vocês sabem o que é a epilepsia? </w:t>
-      </w:r>
-      <w:r>
-        <w:rPr>
-          <w:rFonts w:cs="Times New Roman"/>
-          <w:sz w:val="24"/>
-          <w:szCs w:val="24"/>
-        </w:rPr>
-        <w:t xml:space="preserve">[PAUSA] </w:t>
-      </w:r>
-      <w:r>
-        <w:rPr>
-          <w:rFonts w:cs="Times New Roman"/>
-          <w:sz w:val="24"/>
-          <w:szCs w:val="24"/>
-        </w:rPr>
-        <w:t xml:space="preserve">Ou conhecem alguém com a doença? </w:t>
-      </w:r>
-      <w:r>
-        <w:rPr>
-          <w:rFonts w:cs="Times New Roman"/>
-          <w:sz w:val="24"/>
-          <w:szCs w:val="24"/>
-        </w:rPr>
-        <w:t xml:space="preserve">[PAUSA] </w:t>
+        <w:t>vimos representar a equipa</w:t>
+      </w:r>
+      <w:r>
+        <w:rPr>
+          <w:rFonts w:cs="Times New Roman"/>
+          <w:sz w:val="24"/>
+          <w:szCs w:val="24"/>
+        </w:rPr>
+        <w:t xml:space="preserve"> BrainLight da empresa Dottech.</w:t>
+      </w:r>
+      <w:r>
+        <w:rPr>
+          <w:rFonts w:cs="Times New Roman"/>
+          <w:sz w:val="24"/>
+          <w:szCs w:val="24"/>
+        </w:rPr>
+        <w:t xml:space="preserve"> Quantos de v</w:t>
+      </w:r>
+      <w:r>
+        <w:rPr>
+          <w:rFonts w:cs="Times New Roman"/>
+          <w:sz w:val="24"/>
+          <w:szCs w:val="24"/>
+        </w:rPr>
+        <w:t>ocês sabem o que é a epilepsia?</w:t>
+      </w:r>
+      <w:r>
+        <w:rPr>
+          <w:rFonts w:cs="Times New Roman"/>
+          <w:sz w:val="24"/>
+          <w:szCs w:val="24"/>
+        </w:rPr>
+        <w:t xml:space="preserve"> </w:t>
+      </w:r>
+      <w:r>
+        <w:rPr>
+          <w:rFonts w:cs="Times New Roman"/>
+          <w:sz w:val="24"/>
+          <w:szCs w:val="24"/>
+        </w:rPr>
+        <w:t>O</w:t>
+      </w:r>
+      <w:r>
+        <w:rPr>
+          <w:rFonts w:cs="Times New Roman"/>
+          <w:sz w:val="24"/>
+          <w:szCs w:val="24"/>
+        </w:rPr>
+        <w:t>u conhecem alguém com a doença?</w:t>
+      </w:r>
+      <w:r>
+        <w:rPr>
+          <w:rFonts w:cs="Times New Roman"/>
+          <w:sz w:val="24"/>
+          <w:szCs w:val="24"/>
+        </w:rPr>
+        <w:t xml:space="preserve"> </w:t>
       </w:r>
       <w:r>
         <w:rPr>
@@ -1235,15 +1251,7 @@
           <w:szCs w:val="24"/>
         </w:rPr>
         <w:lastRenderedPageBreak/>
-        <w:t xml:space="preserve">Micro 1 – </w:t>
-      </w:r>
-      <w:r>
-        <w:rPr>
-          <w:rFonts w:cs="Times New Roman"/>
-          <w:sz w:val="24"/>
-          <w:szCs w:val="24"/>
-        </w:rPr>
-        <w:t>Mas nós não somos neurocientistas. Nós não c</w:t>
+        <w:t>Micro 1 – Mas nós não somos neurocientistas. Nós não c</w:t>
       </w:r>
       <w:r>
         <w:rPr>
@@ -1291,7 +1299,23 @@
           <w:sz w:val="24"/>
           <w:szCs w:val="24"/>
         </w:rPr>
-        <w:t>investigar as patologias cerebrais. E foi isso que fizemos!</w:t>
+        <w:t xml:space="preserve">investigar </w:t>
+      </w:r>
+      <w:r>
+        <w:rPr>
+          <w:rFonts w:cs="Times New Roman"/>
+          <w:sz w:val="24"/>
+          <w:szCs w:val="24"/>
+        </w:rPr>
+        <w:t>ess</w:t>
+      </w:r>
+      <w:r>
+        <w:rPr>
+          <w:rFonts w:cs="Times New Roman"/>
+          <w:sz w:val="24"/>
+          <w:szCs w:val="24"/>
+        </w:rPr>
+        <w:t>as patologias cerebrais. E foi isso que fizemos!</w:t>
       </w:r>
     </w:p>
     <w:p>
@@ -1441,7 +1465,23 @@
           <w:sz w:val="24"/>
           <w:szCs w:val="24"/>
         </w:rPr>
-        <w:t xml:space="preserve"> incompatíveis com todos os outros programas.</w:t>
+        <w:t xml:space="preserve"> incompatíveis com todos os outros </w:t>
+      </w:r>
+      <w:r>
+        <w:rPr>
+          <w:rFonts w:cs="Times New Roman"/>
+          <w:sz w:val="24"/>
+          <w:szCs w:val="24"/>
+        </w:rPr>
+        <w:t>dispositivos</w:t>
+      </w:r>
+      <w:r>
+        <w:rPr>
+          <w:rFonts w:cs="Times New Roman"/>
+          <w:sz w:val="24"/>
+          <w:szCs w:val="24"/>
+        </w:rPr>
+        <w:t>.</w:t>
       </w:r>
     </w:p>
     <w:p>
@@ -1535,15 +1575,31 @@
           <w:sz w:val="24"/>
           <w:szCs w:val="24"/>
         </w:rPr>
-        <w:t xml:space="preserve">, analisa-os, e permite guardá-los no computador, tudo isto em tempo real. </w:t>
-      </w:r>
-      <w:r>
-        <w:rPr>
-          <w:rFonts w:cs="Times New Roman"/>
-          <w:sz w:val="24"/>
-          <w:szCs w:val="24"/>
-        </w:rPr>
-        <w:t xml:space="preserve">Nós em LGP incluímos dois dispositivos EEG, o NeuroSky e o Emotiv. Na verdade, o &lt;nome&gt; está neste momento a usar o Emotiv. </w:t>
+        <w:t>, analisa-os, e permite guardá-los no computador, tudo isto em tempo real</w:t>
+      </w:r>
+      <w:r>
+        <w:rPr>
+          <w:rFonts w:cs="Times New Roman"/>
+          <w:sz w:val="24"/>
+          <w:szCs w:val="24"/>
+        </w:rPr>
+        <w:t xml:space="preserve"> e facilmente utilizável por qualquer pessoa</w:t>
+      </w:r>
+      <w:r>
+        <w:rPr>
+          <w:rFonts w:cs="Times New Roman"/>
+          <w:sz w:val="24"/>
+          <w:szCs w:val="24"/>
+        </w:rPr>
+        <w:t xml:space="preserve">. </w:t>
+      </w:r>
+      <w:r>
+        <w:rPr>
+          <w:rFonts w:cs="Times New Roman"/>
+          <w:sz w:val="24"/>
+          <w:szCs w:val="24"/>
+        </w:rPr>
+        <w:t xml:space="preserve">Nós em LGP incluímos dois dispositivos EEG, o NeuroSky e o Emotiv. Na verdade, o </w:t>
       </w:r>
       <w:r>
         <w:rPr>
@@ -1552,7 +1608,7 @@
           <w:szCs w:val="24"/>
         </w:rPr>
         <w:lastRenderedPageBreak/>
-        <w:t xml:space="preserve">Mas é muito fácil implementar novos dispositivos, </w:t>
+        <w:t xml:space="preserve">&lt;nome&gt; está neste momento a usar o Emotiv. Mas é muito fácil implementar novos dispositivos, </w:t>
       </w:r>
       <w:r>
         <w:rPr>
@@ -1576,7 +1632,23 @@
           <w:sz w:val="24"/>
           <w:szCs w:val="24"/>
         </w:rPr>
-        <w:t>Por isso é agora possível ter apenas um programa que funciona com qualquer dispositivo e nos dá ac</w:t>
+        <w:t>Por isso é agora possível ter apenas um programa</w:t>
+      </w:r>
+      <w:r>
+        <w:rPr>
+          <w:rFonts w:cs="Times New Roman"/>
+          <w:sz w:val="24"/>
+          <w:szCs w:val="24"/>
+        </w:rPr>
+        <w:t>, a BrainLight,</w:t>
+      </w:r>
+      <w:r>
+        <w:rPr>
+          <w:rFonts w:cs="Times New Roman"/>
+          <w:sz w:val="24"/>
+          <w:szCs w:val="24"/>
+        </w:rPr>
+        <w:t xml:space="preserve"> que funciona com qualquer dispositivo e nos dá ac</w:t>
       </w:r>
       <w:r>
         <w:rPr>
@@ -1593,6 +1665,799 @@
           <w:szCs w:val="24"/>
         </w:rPr>
         <w:t>que são comuns a todos</w:t>
+      </w:r>
+      <w:r>
+        <w:rPr>
+          <w:rFonts w:cs="Times New Roman"/>
+          <w:sz w:val="24"/>
+          <w:szCs w:val="24"/>
+        </w:rPr>
+        <w:t xml:space="preserve"> mas adaptadas ao dispositivo que está ligado.</w:t>
+      </w:r>
+    </w:p>
+    <w:p>
+      <w:pPr>
+        <w:pStyle w:val="Corpo"/>
+        <w:spacing w:after="120" w:line="360" w:lineRule="auto"/>
+        <w:jc w:val="both"/>
+        <w:rPr>
+          <w:rFonts w:cs="Times New Roman"/>
+          <w:sz w:val="24"/>
+          <w:szCs w:val="24"/>
+        </w:rPr>
+      </w:pPr>
+    </w:p>
+    <w:p>
+      <w:pPr>
+        <w:pStyle w:val="Corpo"/>
+        <w:spacing w:after="120" w:line="360" w:lineRule="auto"/>
+        <w:jc w:val="both"/>
+        <w:rPr>
+          <w:rFonts w:cs="Times New Roman"/>
+          <w:b/>
+          <w:i/>
+          <w:sz w:val="24"/>
+          <w:szCs w:val="24"/>
+        </w:rPr>
+      </w:pPr>
+      <w:r>
+        <w:rPr>
+          <w:rFonts w:cs="Times New Roman"/>
+          <w:b/>
+          <w:i/>
+          <w:sz w:val="24"/>
+          <w:szCs w:val="24"/>
+        </w:rPr>
+        <w:t xml:space="preserve">VP – </w:t>
+      </w:r>
+      <w:r>
+        <w:rPr>
+          <w:rFonts w:cs="Times New Roman"/>
+          <w:b/>
+          <w:i/>
+          <w:sz w:val="24"/>
+          <w:szCs w:val="24"/>
+        </w:rPr>
+        <w:t>Slide 6</w:t>
+      </w:r>
+    </w:p>
+    <w:p>
+      <w:pPr>
+        <w:pStyle w:val="Corpo"/>
+        <w:spacing w:after="120" w:line="360" w:lineRule="auto"/>
+        <w:jc w:val="both"/>
+        <w:rPr>
+          <w:rFonts w:cs="Times New Roman"/>
+          <w:sz w:val="24"/>
+          <w:szCs w:val="24"/>
+        </w:rPr>
+      </w:pPr>
+    </w:p>
+    <w:p>
+      <w:pPr>
+        <w:pStyle w:val="Corpo"/>
+        <w:spacing w:after="120" w:line="360" w:lineRule="auto"/>
+        <w:jc w:val="both"/>
+        <w:rPr>
+          <w:rFonts w:cs="Times New Roman"/>
+          <w:sz w:val="24"/>
+          <w:szCs w:val="24"/>
+        </w:rPr>
+      </w:pPr>
+      <w:r>
+        <w:rPr>
+          <w:rFonts w:cs="Times New Roman"/>
+          <w:sz w:val="24"/>
+          <w:szCs w:val="24"/>
+        </w:rPr>
+        <w:t xml:space="preserve">Micro 1 – </w:t>
+      </w:r>
+      <w:r>
+        <w:rPr>
+          <w:rFonts w:cs="Times New Roman"/>
+          <w:sz w:val="24"/>
+          <w:szCs w:val="24"/>
+        </w:rPr>
+        <w:t xml:space="preserve">Mas isso não é tudo o que a BrainLight faz. </w:t>
+      </w:r>
+      <w:r>
+        <w:rPr>
+          <w:rFonts w:cs="Times New Roman"/>
+          <w:sz w:val="24"/>
+          <w:szCs w:val="24"/>
+        </w:rPr>
+        <w:t xml:space="preserve">Nos bastidores, ela trata toda a informação que recebe e disponibiliza-a através de uma API de modo a que possa ser usada por qualquer outra aplicação. </w:t>
+      </w:r>
+      <w:r>
+        <w:rPr>
+          <w:rFonts w:cs="Times New Roman"/>
+          <w:sz w:val="24"/>
+          <w:szCs w:val="24"/>
+        </w:rPr>
+        <w:t xml:space="preserve">Existem possibilidades infinitas para os tipos de aplicação que se podem fazer, desde jogos a aplicações </w:t>
+      </w:r>
+      <w:r>
+        <w:rPr>
+          <w:rFonts w:cs="Times New Roman"/>
+          <w:sz w:val="24"/>
+          <w:szCs w:val="24"/>
+        </w:rPr>
+        <w:t>que apo</w:t>
+      </w:r>
+      <w:r>
+        <w:rPr>
+          <w:rFonts w:cs="Times New Roman"/>
+          <w:sz w:val="24"/>
+          <w:szCs w:val="24"/>
+        </w:rPr>
+        <w:t>i</w:t>
+      </w:r>
+      <w:r>
+        <w:rPr>
+          <w:rFonts w:cs="Times New Roman"/>
+          <w:sz w:val="24"/>
+          <w:szCs w:val="24"/>
+        </w:rPr>
+        <w:t>em causas sociais ou melhorem a situação de pessoas que sofram de doenças cerebrais...</w:t>
+      </w:r>
+    </w:p>
+    <w:p>
+      <w:pPr>
+        <w:pStyle w:val="Corpo"/>
+        <w:spacing w:after="120" w:line="360" w:lineRule="auto"/>
+        <w:jc w:val="both"/>
+        <w:rPr>
+          <w:rFonts w:cs="Times New Roman"/>
+          <w:sz w:val="24"/>
+          <w:szCs w:val="24"/>
+        </w:rPr>
+      </w:pPr>
+    </w:p>
+    <w:p>
+      <w:pPr>
+        <w:pStyle w:val="Corpo"/>
+        <w:spacing w:after="120" w:line="360" w:lineRule="auto"/>
+        <w:jc w:val="both"/>
+        <w:rPr>
+          <w:rFonts w:cs="Times New Roman"/>
+          <w:b/>
+          <w:i/>
+          <w:sz w:val="24"/>
+          <w:szCs w:val="24"/>
+        </w:rPr>
+      </w:pPr>
+      <w:r>
+        <w:rPr>
+          <w:rFonts w:cs="Times New Roman"/>
+          <w:b/>
+          <w:i/>
+          <w:sz w:val="24"/>
+          <w:szCs w:val="24"/>
+        </w:rPr>
+        <w:t xml:space="preserve">VP – </w:t>
+      </w:r>
+      <w:r>
+        <w:rPr>
+          <w:rFonts w:cs="Times New Roman"/>
+          <w:b/>
+          <w:i/>
+          <w:sz w:val="24"/>
+          <w:szCs w:val="24"/>
+        </w:rPr>
+        <w:t>Slide 7</w:t>
+      </w:r>
+    </w:p>
+    <w:p>
+      <w:pPr>
+        <w:pStyle w:val="Corpo"/>
+        <w:spacing w:after="120" w:line="360" w:lineRule="auto"/>
+        <w:jc w:val="both"/>
+        <w:rPr>
+          <w:rFonts w:cs="Times New Roman"/>
+          <w:sz w:val="24"/>
+          <w:szCs w:val="24"/>
+        </w:rPr>
+      </w:pPr>
+    </w:p>
+    <w:p>
+      <w:pPr>
+        <w:pStyle w:val="Corpo"/>
+        <w:tabs>
+          <w:tab w:val="left" w:pos="6162"/>
+        </w:tabs>
+        <w:spacing w:after="120" w:line="360" w:lineRule="auto"/>
+        <w:jc w:val="both"/>
+        <w:rPr>
+          <w:rFonts w:cs="Times New Roman"/>
+          <w:sz w:val="24"/>
+          <w:szCs w:val="24"/>
+        </w:rPr>
+      </w:pPr>
+      <w:r>
+        <w:rPr>
+          <w:rFonts w:cs="Times New Roman"/>
+          <w:sz w:val="24"/>
+          <w:szCs w:val="24"/>
+        </w:rPr>
+        <w:t xml:space="preserve">Micro 1 – </w:t>
+      </w:r>
+      <w:r>
+        <w:rPr>
+          <w:rFonts w:cs="Times New Roman"/>
+          <w:sz w:val="24"/>
+          <w:szCs w:val="24"/>
+        </w:rPr>
+        <w:t xml:space="preserve">E foi uma dessas aplicações que fizemos. Para além da BrainLight, </w:t>
+      </w:r>
+      <w:r>
+        <w:rPr>
+          <w:rFonts w:cs="Times New Roman"/>
+          <w:sz w:val="24"/>
+          <w:szCs w:val="24"/>
+        </w:rPr>
+        <w:t>criámos</w:t>
+      </w:r>
+      <w:r>
+        <w:rPr>
+          <w:rFonts w:cs="Times New Roman"/>
+          <w:sz w:val="24"/>
+          <w:szCs w:val="24"/>
+        </w:rPr>
+        <w:t xml:space="preserve"> um outro produto, completamente diferente, mas que recebe a informação que a BrainLight disponibiliza através da sua API. É apenas uma prova de conceito do que pode ser feito, mas é um produto final completo.</w:t>
+      </w:r>
+    </w:p>
+    <w:p>
+      <w:pPr>
+        <w:pStyle w:val="Corpo"/>
+        <w:tabs>
+          <w:tab w:val="left" w:pos="6162"/>
+        </w:tabs>
+        <w:spacing w:after="120" w:line="360" w:lineRule="auto"/>
+        <w:jc w:val="both"/>
+        <w:rPr>
+          <w:rFonts w:cs="Times New Roman"/>
+          <w:sz w:val="24"/>
+          <w:szCs w:val="24"/>
+        </w:rPr>
+      </w:pPr>
+    </w:p>
+    <w:p>
+      <w:pPr>
+        <w:pStyle w:val="Corpo"/>
+        <w:spacing w:after="120" w:line="360" w:lineRule="auto"/>
+        <w:jc w:val="both"/>
+        <w:rPr>
+          <w:rFonts w:cs="Times New Roman"/>
+          <w:b/>
+          <w:i/>
+          <w:sz w:val="24"/>
+          <w:szCs w:val="24"/>
+        </w:rPr>
+      </w:pPr>
+      <w:r>
+        <w:rPr>
+          <w:rFonts w:cs="Times New Roman"/>
+          <w:b/>
+          <w:i/>
+          <w:sz w:val="24"/>
+          <w:szCs w:val="24"/>
+        </w:rPr>
+        <w:t xml:space="preserve">VP – </w:t>
+      </w:r>
+      <w:r>
+        <w:rPr>
+          <w:rFonts w:cs="Times New Roman"/>
+          <w:b/>
+          <w:i/>
+          <w:sz w:val="24"/>
+          <w:szCs w:val="24"/>
+        </w:rPr>
+        <w:t>Slide 8</w:t>
+      </w:r>
+    </w:p>
+    <w:p>
+      <w:pPr>
+        <w:pStyle w:val="Corpo"/>
+        <w:spacing w:after="120" w:line="360" w:lineRule="auto"/>
+        <w:jc w:val="both"/>
+        <w:rPr>
+          <w:rFonts w:cs="Times New Roman"/>
+          <w:sz w:val="24"/>
+          <w:szCs w:val="24"/>
+        </w:rPr>
+      </w:pPr>
+    </w:p>
+    <w:p>
+      <w:pPr>
+        <w:pStyle w:val="Corpo"/>
+        <w:tabs>
+          <w:tab w:val="left" w:pos="6162"/>
+        </w:tabs>
+        <w:spacing w:after="120" w:line="360" w:lineRule="auto"/>
+        <w:jc w:val="both"/>
+        <w:rPr>
+          <w:rFonts w:cs="Times New Roman"/>
+          <w:sz w:val="24"/>
+          <w:szCs w:val="24"/>
+        </w:rPr>
+      </w:pPr>
+      <w:r>
+        <w:rPr>
+          <w:rFonts w:cs="Times New Roman"/>
+          <w:sz w:val="24"/>
+          <w:szCs w:val="24"/>
+        </w:rPr>
+        <w:t xml:space="preserve">Micro 1 – </w:t>
+      </w:r>
+      <w:r>
+        <w:rPr>
+          <w:rFonts w:cs="Times New Roman"/>
+          <w:sz w:val="24"/>
+          <w:szCs w:val="24"/>
+        </w:rPr>
+        <w:t>A BrainStream é uma plataforma online na qual se podem registar médicos e pacientes. Os pacientes que tenham ao seu dispôr dispositivos EEG podem ligar a aplicação e fazer gravações sempre que quiserem ou com a periodicidade que os seus médicos lhes recomendarem.</w:t>
+      </w:r>
+      <w:r>
+        <w:rPr>
+          <w:rFonts w:cs="Times New Roman"/>
+          <w:sz w:val="24"/>
+          <w:szCs w:val="24"/>
+        </w:rPr>
+        <w:t xml:space="preserve"> Os médicos, por sua vez, podem consultar uma lista de </w:t>
+      </w:r>
+      <w:r>
+        <w:rPr>
+          <w:rFonts w:cs="Times New Roman"/>
+          <w:sz w:val="24"/>
+          <w:szCs w:val="24"/>
+        </w:rPr>
+        <w:lastRenderedPageBreak/>
+        <w:t xml:space="preserve">todos os seus pacientes e ver quais estão online em cada momento. E se um doente que esteja online começar a fazer uma gravação, o médico poderá vê-la em tempo real! Se não </w:t>
+      </w:r>
+      <w:r>
+        <w:rPr>
+          <w:rFonts w:cs="Times New Roman"/>
+          <w:sz w:val="24"/>
+          <w:szCs w:val="24"/>
+        </w:rPr>
+        <w:t>estiverem online simultaneamente</w:t>
+      </w:r>
+      <w:r>
+        <w:rPr>
+          <w:rFonts w:cs="Times New Roman"/>
+          <w:sz w:val="24"/>
+          <w:szCs w:val="24"/>
+        </w:rPr>
+        <w:t>,</w:t>
+      </w:r>
+      <w:r>
+        <w:rPr>
+          <w:rFonts w:cs="Times New Roman"/>
+          <w:sz w:val="24"/>
+          <w:szCs w:val="24"/>
+        </w:rPr>
+        <w:t xml:space="preserve"> o médico</w:t>
+      </w:r>
+      <w:r>
+        <w:rPr>
+          <w:rFonts w:cs="Times New Roman"/>
+          <w:sz w:val="24"/>
+          <w:szCs w:val="24"/>
+        </w:rPr>
+        <w:t xml:space="preserve"> terá sempre um sistema de histórico automático no qual pode consultar todas as leituras que um doente tenha feito, pode marcar aquelas que considera mais significativas e tirar notas sobre o estado ou evolução desse paciente.</w:t>
+      </w:r>
+    </w:p>
+    <w:p>
+      <w:pPr>
+        <w:pStyle w:val="Corpo"/>
+        <w:tabs>
+          <w:tab w:val="left" w:pos="6162"/>
+        </w:tabs>
+        <w:spacing w:after="120" w:line="360" w:lineRule="auto"/>
+        <w:jc w:val="both"/>
+        <w:rPr>
+          <w:rFonts w:cs="Times New Roman"/>
+          <w:sz w:val="24"/>
+          <w:szCs w:val="24"/>
+        </w:rPr>
+      </w:pPr>
+    </w:p>
+    <w:p>
+      <w:pPr>
+        <w:pStyle w:val="Corpo"/>
+        <w:spacing w:after="120" w:line="360" w:lineRule="auto"/>
+        <w:jc w:val="both"/>
+        <w:rPr>
+          <w:rFonts w:cs="Times New Roman"/>
+          <w:b/>
+          <w:i/>
+          <w:sz w:val="24"/>
+          <w:szCs w:val="24"/>
+        </w:rPr>
+      </w:pPr>
+      <w:r>
+        <w:rPr>
+          <w:rFonts w:cs="Times New Roman"/>
+          <w:b/>
+          <w:i/>
+          <w:sz w:val="24"/>
+          <w:szCs w:val="24"/>
+        </w:rPr>
+        <w:t xml:space="preserve">VP – </w:t>
+      </w:r>
+      <w:r>
+        <w:rPr>
+          <w:rFonts w:cs="Times New Roman"/>
+          <w:b/>
+          <w:i/>
+          <w:sz w:val="24"/>
+          <w:szCs w:val="24"/>
+        </w:rPr>
+        <w:t>Slide 9</w:t>
+      </w:r>
+    </w:p>
+    <w:p>
+      <w:pPr>
+        <w:pStyle w:val="Corpo"/>
+        <w:spacing w:after="120" w:line="360" w:lineRule="auto"/>
+        <w:jc w:val="both"/>
+        <w:rPr>
+          <w:rFonts w:cs="Times New Roman"/>
+          <w:sz w:val="24"/>
+          <w:szCs w:val="24"/>
+        </w:rPr>
+      </w:pPr>
+    </w:p>
+    <w:p>
+      <w:pPr>
+        <w:pStyle w:val="Corpo"/>
+        <w:tabs>
+          <w:tab w:val="left" w:pos="6162"/>
+        </w:tabs>
+        <w:spacing w:after="120" w:line="360" w:lineRule="auto"/>
+        <w:jc w:val="both"/>
+        <w:rPr>
+          <w:rFonts w:cs="Times New Roman"/>
+          <w:sz w:val="24"/>
+          <w:szCs w:val="24"/>
+        </w:rPr>
+      </w:pPr>
+      <w:r>
+        <w:rPr>
+          <w:rFonts w:cs="Times New Roman"/>
+          <w:sz w:val="24"/>
+          <w:szCs w:val="24"/>
+        </w:rPr>
+        <w:t xml:space="preserve">Micro 1 – A BrainStream </w:t>
+      </w:r>
+      <w:r>
+        <w:rPr>
+          <w:rFonts w:cs="Times New Roman"/>
+          <w:sz w:val="24"/>
+          <w:szCs w:val="24"/>
+        </w:rPr>
+        <w:t>concretiza assim o total potencial da BrainLight, criando um paradigma totalmente novo n</w:t>
+      </w:r>
+      <w:r>
+        <w:rPr>
+          <w:rFonts w:cs="Times New Roman"/>
+          <w:sz w:val="24"/>
+          <w:szCs w:val="24"/>
+        </w:rPr>
+        <w:t xml:space="preserve">a área de consultas de neurologia. </w:t>
+      </w:r>
+      <w:r>
+        <w:rPr>
+          <w:rFonts w:cs="Times New Roman"/>
+          <w:sz w:val="24"/>
+          <w:szCs w:val="24"/>
+        </w:rPr>
+        <w:t>Agora um doente já não precisa de passar horas a fio num hospital ligado a um EEG; pode estar em casa e fazer as medições sempre que lhe for pedido</w:t>
+      </w:r>
+      <w:r>
+        <w:rPr>
+          <w:rFonts w:cs="Times New Roman"/>
+          <w:sz w:val="24"/>
+          <w:szCs w:val="24"/>
+        </w:rPr>
+        <w:t>, e a</w:t>
+      </w:r>
+      <w:r>
+        <w:rPr>
+          <w:rFonts w:cs="Times New Roman"/>
+          <w:sz w:val="24"/>
+          <w:szCs w:val="24"/>
+        </w:rPr>
+        <w:t>s informações pess</w:t>
+      </w:r>
+      <w:r>
+        <w:rPr>
+          <w:rFonts w:cs="Times New Roman"/>
+          <w:sz w:val="24"/>
+          <w:szCs w:val="24"/>
+        </w:rPr>
+        <w:t>oais do doente e os seus dados são disponibilizados apenas ao respetivo médico em todos os dispositivos, bastando para isso ter net.</w:t>
+      </w:r>
+    </w:p>
+    <w:p>
+      <w:pPr>
+        <w:pStyle w:val="Corpo"/>
+        <w:tabs>
+          <w:tab w:val="left" w:pos="6162"/>
+        </w:tabs>
+        <w:spacing w:after="120" w:line="360" w:lineRule="auto"/>
+        <w:jc w:val="both"/>
+        <w:rPr>
+          <w:rFonts w:cs="Times New Roman"/>
+          <w:sz w:val="24"/>
+          <w:szCs w:val="24"/>
+        </w:rPr>
+      </w:pPr>
+    </w:p>
+    <w:p>
+      <w:pPr>
+        <w:pStyle w:val="Corpo"/>
+        <w:spacing w:after="120" w:line="360" w:lineRule="auto"/>
+        <w:jc w:val="both"/>
+        <w:rPr>
+          <w:rFonts w:cs="Times New Roman"/>
+          <w:b/>
+          <w:i/>
+          <w:sz w:val="24"/>
+          <w:szCs w:val="24"/>
+        </w:rPr>
+      </w:pPr>
+      <w:r>
+        <w:rPr>
+          <w:rFonts w:cs="Times New Roman"/>
+          <w:b/>
+          <w:i/>
+          <w:sz w:val="24"/>
+          <w:szCs w:val="24"/>
+        </w:rPr>
+        <w:t xml:space="preserve">VP – </w:t>
+      </w:r>
+      <w:r>
+        <w:rPr>
+          <w:rFonts w:cs="Times New Roman"/>
+          <w:b/>
+          <w:i/>
+          <w:sz w:val="24"/>
+          <w:szCs w:val="24"/>
+        </w:rPr>
+        <w:t>Slide 10</w:t>
+      </w:r>
+    </w:p>
+    <w:p>
+      <w:pPr>
+        <w:pStyle w:val="Corpo"/>
+        <w:spacing w:after="120" w:line="360" w:lineRule="auto"/>
+        <w:jc w:val="both"/>
+        <w:rPr>
+          <w:rFonts w:cs="Times New Roman"/>
+          <w:sz w:val="24"/>
+          <w:szCs w:val="24"/>
+        </w:rPr>
+      </w:pPr>
+    </w:p>
+    <w:p>
+      <w:pPr>
+        <w:pStyle w:val="Corpo"/>
+        <w:tabs>
+          <w:tab w:val="left" w:pos="6162"/>
+        </w:tabs>
+        <w:spacing w:after="120" w:line="360" w:lineRule="auto"/>
+        <w:jc w:val="both"/>
+        <w:rPr>
+          <w:rFonts w:cs="Times New Roman"/>
+          <w:sz w:val="24"/>
+          <w:szCs w:val="24"/>
+        </w:rPr>
+      </w:pPr>
+      <w:r>
+        <w:rPr>
+          <w:rFonts w:cs="Times New Roman"/>
+          <w:sz w:val="24"/>
+          <w:szCs w:val="24"/>
+        </w:rPr>
+        <w:t xml:space="preserve">Micro 1 – </w:t>
+      </w:r>
+      <w:r>
+        <w:rPr>
+          <w:rFonts w:cs="Times New Roman"/>
+          <w:sz w:val="24"/>
+          <w:szCs w:val="24"/>
+        </w:rPr>
+        <w:t>Isso faz-me lembrar: &lt;nome&gt;, já fizeste muitas gravações?</w:t>
+      </w:r>
+      <w:r>
+        <w:rPr>
+          <w:rFonts w:cs="Times New Roman"/>
+          <w:sz w:val="24"/>
+          <w:szCs w:val="24"/>
+        </w:rPr>
+        <w:t xml:space="preserve"> Nós achámos que falar do que fizemos era bom, mas melhor ainda era demonstrar. </w:t>
+      </w:r>
+      <w:r>
+        <w:rPr>
+          <w:rFonts w:cs="Times New Roman"/>
+          <w:sz w:val="24"/>
+          <w:szCs w:val="24"/>
+        </w:rPr>
+        <w:t xml:space="preserve">As leituras que o &lt;nome&gt; está a fazer estão </w:t>
+      </w:r>
+      <w:r>
+        <w:rPr>
+          <w:rFonts w:cs="Times New Roman"/>
+          <w:sz w:val="24"/>
+          <w:szCs w:val="24"/>
+        </w:rPr>
+        <w:t>a ser transmitidas em direto no link que podem ver atrás de mim.</w:t>
+      </w:r>
+      <w:r>
+        <w:rPr>
+          <w:rFonts w:cs="Times New Roman"/>
+          <w:sz w:val="24"/>
+          <w:szCs w:val="24"/>
+        </w:rPr>
+        <w:t xml:space="preserve"> Este link vai-vos levar a um site que é apenas uma amostra daquilo que a plataforma engloba... não vos podíamos dar demasiadas permissões ou acabariam por apagar a conta do &lt;nome&gt;! Mas podem ver que quando dizemos tempo real, queremos mesmo dizer tempo real. &lt;nome&gt;, desliga o Emotiv durante u</w:t>
+      </w:r>
+      <w:r>
+        <w:rPr>
+          <w:rFonts w:cs="Times New Roman"/>
+          <w:sz w:val="24"/>
+          <w:szCs w:val="24"/>
+        </w:rPr>
+        <w:t>ns segundos para ver quão rapidamente isso se reflete na plataforma</w:t>
+      </w:r>
+      <w:r>
+        <w:rPr>
+          <w:rFonts w:cs="Times New Roman"/>
+          <w:sz w:val="24"/>
+          <w:szCs w:val="24"/>
+        </w:rPr>
+        <w:t>.</w:t>
+      </w:r>
+      <w:r>
+        <w:rPr>
+          <w:rFonts w:cs="Times New Roman"/>
+          <w:sz w:val="24"/>
+          <w:szCs w:val="24"/>
+        </w:rPr>
+        <w:t xml:space="preserve"> [desliga, liga, dar tempo para verem, etc</w:t>
+      </w:r>
+      <w:r>
+        <w:rPr>
+          <w:rFonts w:cs="Times New Roman"/>
+          <w:sz w:val="24"/>
+          <w:szCs w:val="24"/>
+        </w:rPr>
+        <w:t>]</w:t>
+      </w:r>
+      <w:r>
+        <w:rPr>
+          <w:rFonts w:cs="Times New Roman"/>
+          <w:sz w:val="24"/>
+          <w:szCs w:val="24"/>
+        </w:rPr>
+        <w:t xml:space="preserve"> Agora vamos continuar com a apresentação, mas se quiserem guardem </w:t>
+      </w:r>
+      <w:r>
+        <w:rPr>
+          <w:rFonts w:cs="Times New Roman"/>
+          <w:sz w:val="24"/>
+          <w:szCs w:val="24"/>
+        </w:rPr>
+        <w:lastRenderedPageBreak/>
+        <w:t>este link e voltem a aceder ao site no coffee break. Nós vamos voltar a transmitir dados em direto aí para que possam ver novamente.</w:t>
+      </w:r>
+    </w:p>
+    <w:p>
+      <w:pPr>
+        <w:pStyle w:val="Corpo"/>
+        <w:tabs>
+          <w:tab w:val="left" w:pos="6162"/>
+        </w:tabs>
+        <w:spacing w:after="120" w:line="360" w:lineRule="auto"/>
+        <w:jc w:val="both"/>
+        <w:rPr>
+          <w:rFonts w:cs="Times New Roman"/>
+          <w:sz w:val="24"/>
+          <w:szCs w:val="24"/>
+        </w:rPr>
+      </w:pPr>
+    </w:p>
+    <w:p>
+      <w:pPr>
+        <w:pStyle w:val="Corpo"/>
+        <w:spacing w:after="120" w:line="360" w:lineRule="auto"/>
+        <w:jc w:val="both"/>
+        <w:rPr>
+          <w:rFonts w:cs="Times New Roman"/>
+          <w:b/>
+          <w:i/>
+          <w:sz w:val="24"/>
+          <w:szCs w:val="24"/>
+        </w:rPr>
+      </w:pPr>
+      <w:r>
+        <w:rPr>
+          <w:rFonts w:cs="Times New Roman"/>
+          <w:b/>
+          <w:i/>
+          <w:sz w:val="24"/>
+          <w:szCs w:val="24"/>
+        </w:rPr>
+        <w:t xml:space="preserve">VP – </w:t>
+      </w:r>
+      <w:r>
+        <w:rPr>
+          <w:rFonts w:cs="Times New Roman"/>
+          <w:b/>
+          <w:i/>
+          <w:sz w:val="24"/>
+          <w:szCs w:val="24"/>
+        </w:rPr>
+        <w:t>Slide 11</w:t>
+      </w:r>
+    </w:p>
+    <w:p>
+      <w:pPr>
+        <w:pStyle w:val="Corpo"/>
+        <w:spacing w:after="120" w:line="360" w:lineRule="auto"/>
+        <w:jc w:val="both"/>
+        <w:rPr>
+          <w:rFonts w:cs="Times New Roman"/>
+          <w:sz w:val="24"/>
+          <w:szCs w:val="24"/>
+        </w:rPr>
+      </w:pPr>
+    </w:p>
+    <w:p>
+      <w:pPr>
+        <w:pStyle w:val="Corpo"/>
+        <w:tabs>
+          <w:tab w:val="left" w:pos="6162"/>
+        </w:tabs>
+        <w:spacing w:after="120" w:line="360" w:lineRule="auto"/>
+        <w:jc w:val="both"/>
+        <w:rPr>
+          <w:rFonts w:cs="Times New Roman"/>
+          <w:sz w:val="24"/>
+          <w:szCs w:val="24"/>
+        </w:rPr>
+      </w:pPr>
+      <w:r>
+        <w:rPr>
+          <w:rFonts w:cs="Times New Roman"/>
+          <w:sz w:val="24"/>
+          <w:szCs w:val="24"/>
+        </w:rPr>
+        <w:t xml:space="preserve">Micro 1 – </w:t>
+      </w:r>
+      <w:r>
+        <w:rPr>
+          <w:rFonts w:cs="Times New Roman"/>
+          <w:sz w:val="24"/>
+          <w:szCs w:val="24"/>
+        </w:rPr>
+        <w:t>[Conclusão</w:t>
+      </w:r>
+      <w:r>
+        <w:rPr>
+          <w:rFonts w:cs="Times New Roman"/>
+          <w:sz w:val="24"/>
+          <w:szCs w:val="24"/>
+        </w:rPr>
+        <w:t>, retomar assunto da epilepsia</w:t>
+      </w:r>
+      <w:r>
+        <w:rPr>
+          <w:rFonts w:cs="Times New Roman"/>
+          <w:sz w:val="24"/>
+          <w:szCs w:val="24"/>
+        </w:rPr>
+        <w:t>, voltar a falar dos 2 projetos e como cada um ajuda à sua maneira</w:t>
       </w:r>
       <w:bookmarkStart w:id="0" w:name="_GoBack"/>
       <w:bookmarkEnd w:id="0"/>
@@ -1602,7 +2467,7 @@
           <w:sz w:val="24"/>
           <w:szCs w:val="24"/>
         </w:rPr>
-        <w:t xml:space="preserve"> mas adaptadas ao dispositivo que está ligado.</w:t>
+        <w:t>]</w:t>
       </w:r>
     </w:p>
     <w:sectPr>
@@ -1738,7 +2603,7 @@
                 <w:sz w:val="20"/>
                 <w:szCs w:val="20"/>
               </w:rPr>
-              <w:t>1</w:t>
+              <w:t>5</w:t>
             </w:r>
             <w:r>
               <w:rPr>
@@ -1844,7 +2709,7 @@
                   </a:ln>
                   <a:extLst>
                     <a:ext uri="{FAA26D3D-D897-4be2-8F04-BA451C77F1D7}">
-                      <ma14:placeholderFlag xmlns="" xmlns:mo="http://schemas.microsoft.com/office/mac/office/2008/main" xmlns:mv="urn:schemas-microsoft-com:mac:vml" xmlns:o="urn:schemas-microsoft-com:office:office" xmlns:v="urn:schemas-microsoft-com:vml" xmlns:w10="urn:schemas-microsoft-com:office:word" xmlns:w="http://schemas.openxmlformats.org/wordprocessingml/2006/main" xmlns:ma14="http://schemas.microsoft.com/office/mac/drawingml/2011/main"/>
+                      <ma14:placeholderFlag xmlns:ma14="http://schemas.microsoft.com/office/mac/drawingml/2011/main" xmlns:w="http://schemas.openxmlformats.org/wordprocessingml/2006/main" xmlns:w10="urn:schemas-microsoft-com:office:word" xmlns:v="urn:schemas-microsoft-com:vml" xmlns:o="urn:schemas-microsoft-com:office:office" xmlns:mv="urn:schemas-microsoft-com:mac:vml" xmlns:mo="http://schemas.microsoft.com/office/mac/office/2008/main" xmlns=""/>
                     </a:ext>
                   </a:extLst>
                 </pic:spPr>
@@ -2011,7 +2876,7 @@
                   </a:ln>
                   <a:extLst>
                     <a:ext uri="{FAA26D3D-D897-4be2-8F04-BA451C77F1D7}">
-                      <ma14:placeholderFlag xmlns="" xmlns:mo="http://schemas.microsoft.com/office/mac/office/2008/main" xmlns:mv="urn:schemas-microsoft-com:mac:vml" xmlns:o="urn:schemas-microsoft-com:office:office" xmlns:v="urn:schemas-microsoft-com:vml" xmlns:w10="urn:schemas-microsoft-com:office:word" xmlns:w="http://schemas.openxmlformats.org/wordprocessingml/2006/main" xmlns:ma14="http://schemas.microsoft.com/office/mac/drawingml/2011/main"/>
+                      <ma14:placeholderFlag xmlns:ma14="http://schemas.microsoft.com/office/mac/drawingml/2011/main" xmlns:w="http://schemas.openxmlformats.org/wordprocessingml/2006/main" xmlns:w10="urn:schemas-microsoft-com:office:word" xmlns:v="urn:schemas-microsoft-com:vml" xmlns:o="urn:schemas-microsoft-com:office:office" xmlns:mv="urn:schemas-microsoft-com:mac:vml" xmlns:mo="http://schemas.microsoft.com/office/mac/office/2008/main" xmlns=""/>
                     </a:ext>
                   </a:extLst>
                 </pic:spPr>
@@ -2091,7 +2956,7 @@
                   </a:ln>
                   <a:extLst>
                     <a:ext uri="{FAA26D3D-D897-4be2-8F04-BA451C77F1D7}">
-                      <ma14:placeholderFlag xmlns="" xmlns:mo="http://schemas.microsoft.com/office/mac/office/2008/main" xmlns:mv="urn:schemas-microsoft-com:mac:vml" xmlns:o="urn:schemas-microsoft-com:office:office" xmlns:v="urn:schemas-microsoft-com:vml" xmlns:w10="urn:schemas-microsoft-com:office:word" xmlns:w="http://schemas.openxmlformats.org/wordprocessingml/2006/main" xmlns:ma14="http://schemas.microsoft.com/office/mac/drawingml/2011/main"/>
+                      <ma14:placeholderFlag xmlns:ma14="http://schemas.microsoft.com/office/mac/drawingml/2011/main" xmlns:w="http://schemas.openxmlformats.org/wordprocessingml/2006/main" xmlns:w10="urn:schemas-microsoft-com:office:word" xmlns:v="urn:schemas-microsoft-com:vml" xmlns:o="urn:schemas-microsoft-com:office:office" xmlns:mv="urn:schemas-microsoft-com:mac:vml" xmlns:mo="http://schemas.microsoft.com/office/mac/office/2008/main" xmlns=""/>
                     </a:ext>
                   </a:extLst>
                 </pic:spPr>
@@ -4148,7 +5013,7 @@
 </file>
 
 <file path=customXml/itemProps1.xml><?xml version="1.0" encoding="utf-8"?>
-<ds:datastoreItem xmlns:ds="http://schemas.openxmlformats.org/officeDocument/2006/customXml" ds:itemID="{CAFD0AD9-A786-4591-B7EF-FDD25DC73F8A}">
+<ds:datastoreItem xmlns:ds="http://schemas.openxmlformats.org/officeDocument/2006/customXml" ds:itemID="{DA9E0411-07D3-4026-BC3A-A6E1EAFD1B2B}">
   <ds:schemaRefs>
     <ds:schemaRef ds:uri="http://schemas.openxmlformats.org/officeDocument/2006/bibliography"/>
   </ds:schemaRefs>

</xml_diff>

<commit_message>
Guião: conclusão + transição para o Bordalo
</commit_message>
<xml_diff>
--- a/Documentação/Guião para a apresentação.docx
+++ b/Documentação/Guião para a apresentação.docx
@@ -1425,15 +1425,47 @@
           <w:sz w:val="24"/>
           <w:szCs w:val="24"/>
         </w:rPr>
-        <w:t>consultas, e até às vezes por razões recreativas.</w:t>
-      </w:r>
-      <w:r>
-        <w:rPr>
-          <w:rFonts w:cs="Times New Roman"/>
-          <w:sz w:val="24"/>
-          <w:szCs w:val="24"/>
-        </w:rPr>
-        <w:t xml:space="preserve"> Mas o facto de existirem tantas opções no mercado, e de cada uma ter um software específico associado, faz com que seja muito difícil utilizá-los em larga escala. Pensem por exemplo numa faculdade, como esta, em que se vão comprando dispositivos ao longo do tempo. Se calhar vão-se comprar marcas ou modelos diferentes, devido às variações de preços ou de funcionalidades. Mas é frequente versões diferentes de aparelhos virem com softwares diferentes, o que significa que se comprarmos o mesmo modelo uns anos depois poderemos ter de instalar também um novo programa p</w:t>
+        <w:t>consultas, e às vezes</w:t>
+      </w:r>
+      <w:r>
+        <w:rPr>
+          <w:rFonts w:cs="Times New Roman"/>
+          <w:sz w:val="24"/>
+          <w:szCs w:val="24"/>
+        </w:rPr>
+        <w:t xml:space="preserve"> até</w:t>
+      </w:r>
+      <w:r>
+        <w:rPr>
+          <w:rFonts w:cs="Times New Roman"/>
+          <w:sz w:val="24"/>
+          <w:szCs w:val="24"/>
+        </w:rPr>
+        <w:t xml:space="preserve"> por razões recreativas.</w:t>
+      </w:r>
+      <w:r>
+        <w:rPr>
+          <w:rFonts w:cs="Times New Roman"/>
+          <w:sz w:val="24"/>
+          <w:szCs w:val="24"/>
+        </w:rPr>
+        <w:t xml:space="preserve"> Mas o facto de existirem tantas opções no mercado, e de cada uma ter um software específico associado, faz com que seja muito difícil utilizá-los em larga escala. Pensem por exemplo numa </w:t>
+      </w:r>
+      <w:r>
+        <w:rPr>
+          <w:rFonts w:cs="Times New Roman"/>
+          <w:sz w:val="24"/>
+          <w:szCs w:val="24"/>
+        </w:rPr>
+        <w:t>instituição</w:t>
+      </w:r>
+      <w:r>
+        <w:rPr>
+          <w:rFonts w:cs="Times New Roman"/>
+          <w:sz w:val="24"/>
+          <w:szCs w:val="24"/>
+        </w:rPr>
+        <w:t xml:space="preserve"> em que se vão comprando dispositivos ao longo do tempo. Se calhar vão-se comprar marcas ou modelos diferentes, devido às variações de preços ou de funcionalidades. Mas é frequente versões diferentes de aparelhos virem com softwares diferentes, o que significa que se comprarmos o mesmo modelo uns anos depois poderemos ter de instalar também um novo programa p</w:t>
       </w:r>
       <w:r>
         <w:rPr>
@@ -1750,15 +1782,7 @@
           <w:sz w:val="24"/>
           <w:szCs w:val="24"/>
         </w:rPr>
-        <w:t xml:space="preserve">Micro 1 – </w:t>
-      </w:r>
-      <w:r>
-        <w:rPr>
-          <w:rFonts w:cs="Times New Roman"/>
-          <w:sz w:val="24"/>
-          <w:szCs w:val="24"/>
-        </w:rPr>
-        <w:t xml:space="preserve">Mas isso não é tudo o que a BrainLight faz. </w:t>
+        <w:t xml:space="preserve">Micro 1 – Mas isso não é tudo o que a BrainLight faz. </w:t>
       </w:r>
       <w:r>
         <w:rPr>
@@ -1995,15 +2019,39 @@
           <w:sz w:val="24"/>
           <w:szCs w:val="24"/>
         </w:rPr>
-        <w:t>A BrainStream é uma plataforma online na qual se podem registar médicos e pacientes. Os pacientes que tenham ao seu dispôr dispositivos EEG podem ligar a aplicação e fazer gravações sempre que quiserem ou com a periodicidade que os seus médicos lhes recomendarem.</w:t>
-      </w:r>
-      <w:r>
-        <w:rPr>
-          <w:rFonts w:cs="Times New Roman"/>
-          <w:sz w:val="24"/>
-          <w:szCs w:val="24"/>
-        </w:rPr>
-        <w:t xml:space="preserve"> Os médicos, por sua vez, podem consultar uma lista de </w:t>
+        <w:t>Chama-se</w:t>
+      </w:r>
+      <w:r>
+        <w:rPr>
+          <w:rFonts w:cs="Times New Roman"/>
+          <w:sz w:val="24"/>
+          <w:szCs w:val="24"/>
+        </w:rPr>
+        <w:t xml:space="preserve"> BrainStream </w:t>
+      </w:r>
+      <w:r>
+        <w:rPr>
+          <w:rFonts w:cs="Times New Roman"/>
+          <w:sz w:val="24"/>
+          <w:szCs w:val="24"/>
+        </w:rPr>
+        <w:t>e é</w:t>
+      </w:r>
+      <w:r>
+        <w:rPr>
+          <w:rFonts w:cs="Times New Roman"/>
+          <w:sz w:val="24"/>
+          <w:szCs w:val="24"/>
+        </w:rPr>
+        <w:t xml:space="preserve"> uma plataforma online na qual se podem registar médicos e pacientes. Os pacientes que tenham ao seu dispôr dispositivos EEG podem ligar a aplicação e fazer gravações sempre que quiserem ou com a periodicidade que os seus médicos lhes recomendarem.</w:t>
+      </w:r>
+      <w:r>
+        <w:rPr>
+          <w:rFonts w:cs="Times New Roman"/>
+          <w:sz w:val="24"/>
+          <w:szCs w:val="24"/>
+        </w:rPr>
+        <w:t xml:space="preserve"> Os médicos, por sua vez, </w:t>
       </w:r>
       <w:r>
         <w:rPr>
@@ -2012,7 +2060,7 @@
           <w:szCs w:val="24"/>
         </w:rPr>
         <w:lastRenderedPageBreak/>
-        <w:t xml:space="preserve">todos os seus pacientes e ver quais estão online em cada momento. E se um doente que esteja online começar a fazer uma gravação, o médico poderá vê-la em tempo real! Se não </w:t>
+        <w:t xml:space="preserve">podem consultar uma lista de todos os seus pacientes e ver quais estão online em cada momento. E se um doente que esteja online começar a fazer uma gravação, o médico poderá vê-la em tempo real! Se não </w:t>
       </w:r>
       <w:r>
         <w:rPr>
@@ -2136,7 +2184,7 @@
           <w:sz w:val="24"/>
           <w:szCs w:val="24"/>
         </w:rPr>
-        <w:t>concretiza assim o total potencial da BrainLight, criando um paradigma totalmente novo n</w:t>
+        <w:t>concretiza assim o potencial da BrainLight, criando um paradigma totalmente novo n</w:t>
       </w:r>
       <w:r>
         <w:rPr>
@@ -2160,23 +2208,7 @@
           <w:sz w:val="24"/>
           <w:szCs w:val="24"/>
         </w:rPr>
-        <w:t>, e a</w:t>
-      </w:r>
-      <w:r>
-        <w:rPr>
-          <w:rFonts w:cs="Times New Roman"/>
-          <w:sz w:val="24"/>
-          <w:szCs w:val="24"/>
-        </w:rPr>
-        <w:t>s informações pess</w:t>
-      </w:r>
-      <w:r>
-        <w:rPr>
-          <w:rFonts w:cs="Times New Roman"/>
-          <w:sz w:val="24"/>
-          <w:szCs w:val="24"/>
-        </w:rPr>
-        <w:t>oais do doente e os seus dados são disponibilizados apenas ao respetivo médico em todos os dispositivos, bastando para isso ter net.</w:t>
+        <w:t>, e as informações pessoais do doente e os seus dados são disponibilizados apenas ao respetivo médico em todos os dispositivos, bastando para isso ter net.</w:t>
       </w:r>
     </w:p>
     <w:p>
@@ -2441,34 +2473,156 @@
           <w:sz w:val="24"/>
           <w:szCs w:val="24"/>
         </w:rPr>
-        <w:t>[Conclusão</w:t>
-      </w:r>
-      <w:r>
-        <w:rPr>
-          <w:rFonts w:cs="Times New Roman"/>
-          <w:sz w:val="24"/>
-          <w:szCs w:val="24"/>
-        </w:rPr>
-        <w:t>, retomar assunto da epilepsia</w:t>
-      </w:r>
-      <w:r>
-        <w:rPr>
-          <w:rFonts w:cs="Times New Roman"/>
-          <w:sz w:val="24"/>
-          <w:szCs w:val="24"/>
-        </w:rPr>
-        <w:t>, voltar a falar dos 2 projetos e como cada um ajuda à sua maneira</w:t>
+        <w:t xml:space="preserve">A INOVA+, a empresa com que temos trabalhado, pretende aplicar a BrainLight à investigação de métodos de tratamento da epilepsia. A BrainStream foi desenvolvida </w:t>
+      </w:r>
+      <w:r>
+        <w:rPr>
+          <w:rFonts w:cs="Times New Roman"/>
+          <w:sz w:val="24"/>
+          <w:szCs w:val="24"/>
+        </w:rPr>
+        <w:t>devido</w:t>
+      </w:r>
+      <w:r>
+        <w:rPr>
+          <w:rFonts w:cs="Times New Roman"/>
+          <w:sz w:val="24"/>
+          <w:szCs w:val="24"/>
+        </w:rPr>
+        <w:t xml:space="preserve"> a uma proposta do grupo, porque sabíamos que era algo que iria ser útil para médicos e investigadores, e é o progresso lógico da BrainLight, inspirando-se nela para chegar ainda mais além.</w:t>
+      </w:r>
+      <w:r>
+        <w:rPr>
+          <w:rFonts w:cs="Times New Roman"/>
+          <w:sz w:val="24"/>
+          <w:szCs w:val="24"/>
+        </w:rPr>
+        <w:t xml:space="preserve"> O futuro é criado por cada um de nós, e LGP é uma cadeira única que nos permite desenvolver soluções que podem fazer a diferença nas vidas de milhões de pessoas. </w:t>
+      </w:r>
+      <w:r>
+        <w:rPr>
+          <w:rFonts w:cs="Times New Roman"/>
+          <w:sz w:val="24"/>
+          <w:szCs w:val="24"/>
+        </w:rPr>
+        <w:t>Nós aqui, hoje, demos o nosso pequeno contributo para um futuro melhor. Obrigado a todos!</w:t>
+      </w:r>
+    </w:p>
+    <w:p>
+      <w:pPr>
+        <w:pStyle w:val="Corpo"/>
+        <w:tabs>
+          <w:tab w:val="left" w:pos="6162"/>
+        </w:tabs>
+        <w:spacing w:after="120" w:line="360" w:lineRule="auto"/>
+        <w:jc w:val="both"/>
+        <w:rPr>
+          <w:rFonts w:cs="Times New Roman"/>
+          <w:sz w:val="24"/>
+          <w:szCs w:val="24"/>
+        </w:rPr>
+      </w:pPr>
+    </w:p>
+    <w:p>
+      <w:pPr>
+        <w:pStyle w:val="Corpo"/>
+        <w:tabs>
+          <w:tab w:val="left" w:pos="6162"/>
+        </w:tabs>
+        <w:spacing w:after="120" w:line="360" w:lineRule="auto"/>
+        <w:jc w:val="both"/>
+        <w:rPr>
+          <w:rFonts w:cs="Times New Roman"/>
+          <w:sz w:val="24"/>
+          <w:szCs w:val="24"/>
+        </w:rPr>
+      </w:pPr>
+      <w:r>
+        <w:rPr>
+          <w:rFonts w:cs="Times New Roman"/>
+          <w:sz w:val="24"/>
+          <w:szCs w:val="24"/>
+        </w:rPr>
+        <w:t>[Parte do vídeo de introdução do grupo B, luzes etc.]</w:t>
+      </w:r>
+    </w:p>
+    <w:p>
+      <w:pPr>
+        <w:pStyle w:val="Corpo"/>
+        <w:tabs>
+          <w:tab w:val="left" w:pos="6162"/>
+        </w:tabs>
+        <w:spacing w:after="120" w:line="360" w:lineRule="auto"/>
+        <w:jc w:val="both"/>
+        <w:rPr>
+          <w:rFonts w:cs="Times New Roman"/>
+          <w:sz w:val="24"/>
+          <w:szCs w:val="24"/>
+        </w:rPr>
+      </w:pPr>
+    </w:p>
+    <w:p>
+      <w:pPr>
+        <w:pStyle w:val="Corpo"/>
+        <w:tabs>
+          <w:tab w:val="left" w:pos="6162"/>
+        </w:tabs>
+        <w:spacing w:after="120" w:line="360" w:lineRule="auto"/>
+        <w:jc w:val="both"/>
+        <w:rPr>
+          <w:rFonts w:cs="Times New Roman"/>
+          <w:sz w:val="24"/>
+          <w:szCs w:val="24"/>
+        </w:rPr>
+      </w:pPr>
+      <w:r>
+        <w:rPr>
+          <w:rFonts w:cs="Times New Roman"/>
+          <w:sz w:val="24"/>
+          <w:szCs w:val="24"/>
+        </w:rPr>
+        <w:t>Micro 1 – Hm... O João Bordalo já deveria aqui estar para vos apresentar o projeto que o grupo dele desenvolveu. Ele explicou-me que era uma aplicação que permitia localizar os colegas de trabalho onde quer que estivessem. Vamos ver se funciona!</w:t>
+      </w:r>
+    </w:p>
+    <w:p>
+      <w:pPr>
+        <w:pStyle w:val="Corpo"/>
+        <w:tabs>
+          <w:tab w:val="left" w:pos="6162"/>
+        </w:tabs>
+        <w:spacing w:after="120" w:line="360" w:lineRule="auto"/>
+        <w:jc w:val="both"/>
+        <w:rPr>
+          <w:rFonts w:cs="Times New Roman"/>
+          <w:sz w:val="24"/>
+          <w:szCs w:val="24"/>
+        </w:rPr>
+      </w:pPr>
+    </w:p>
+    <w:p>
+      <w:pPr>
+        <w:pStyle w:val="Corpo"/>
+        <w:tabs>
+          <w:tab w:val="left" w:pos="6162"/>
+        </w:tabs>
+        <w:spacing w:after="120" w:line="360" w:lineRule="auto"/>
+        <w:jc w:val="both"/>
+        <w:rPr>
+          <w:rFonts w:cs="Times New Roman"/>
+          <w:sz w:val="24"/>
+          <w:szCs w:val="24"/>
+        </w:rPr>
+      </w:pPr>
+      <w:r>
+        <w:rPr>
+          <w:rFonts w:cs="Times New Roman"/>
+          <w:sz w:val="24"/>
+          <w:szCs w:val="24"/>
+        </w:rPr>
+        <w:t>[usa aplicação, aparece vídeo do Bordalo a receber a notificação e a vir]</w:t>
       </w:r>
       <w:bookmarkStart w:id="0" w:name="_GoBack"/>
       <w:bookmarkEnd w:id="0"/>
-      <w:r>
-        <w:rPr>
-          <w:rFonts w:cs="Times New Roman"/>
-          <w:sz w:val="24"/>
-          <w:szCs w:val="24"/>
-        </w:rPr>
-        <w:t>]</w:t>
-      </w:r>
     </w:p>
     <w:sectPr>
       <w:headerReference w:type="default" r:id="rId11"/>
@@ -2709,7 +2863,7 @@
                   </a:ln>
                   <a:extLst>
                     <a:ext uri="{FAA26D3D-D897-4be2-8F04-BA451C77F1D7}">
-                      <ma14:placeholderFlag xmlns:ma14="http://schemas.microsoft.com/office/mac/drawingml/2011/main" xmlns:w="http://schemas.openxmlformats.org/wordprocessingml/2006/main" xmlns:w10="urn:schemas-microsoft-com:office:word" xmlns:v="urn:schemas-microsoft-com:vml" xmlns:o="urn:schemas-microsoft-com:office:office" xmlns:mv="urn:schemas-microsoft-com:mac:vml" xmlns:mo="http://schemas.microsoft.com/office/mac/office/2008/main" xmlns=""/>
+                      <ma14:placeholderFlag xmlns="" xmlns:mo="http://schemas.microsoft.com/office/mac/office/2008/main" xmlns:mv="urn:schemas-microsoft-com:mac:vml" xmlns:o="urn:schemas-microsoft-com:office:office" xmlns:v="urn:schemas-microsoft-com:vml" xmlns:w10="urn:schemas-microsoft-com:office:word" xmlns:w="http://schemas.openxmlformats.org/wordprocessingml/2006/main" xmlns:ma14="http://schemas.microsoft.com/office/mac/drawingml/2011/main"/>
                     </a:ext>
                   </a:extLst>
                 </pic:spPr>
@@ -2876,7 +3030,7 @@
                   </a:ln>
                   <a:extLst>
                     <a:ext uri="{FAA26D3D-D897-4be2-8F04-BA451C77F1D7}">
-                      <ma14:placeholderFlag xmlns:ma14="http://schemas.microsoft.com/office/mac/drawingml/2011/main" xmlns:w="http://schemas.openxmlformats.org/wordprocessingml/2006/main" xmlns:w10="urn:schemas-microsoft-com:office:word" xmlns:v="urn:schemas-microsoft-com:vml" xmlns:o="urn:schemas-microsoft-com:office:office" xmlns:mv="urn:schemas-microsoft-com:mac:vml" xmlns:mo="http://schemas.microsoft.com/office/mac/office/2008/main" xmlns=""/>
+                      <ma14:placeholderFlag xmlns="" xmlns:mo="http://schemas.microsoft.com/office/mac/office/2008/main" xmlns:mv="urn:schemas-microsoft-com:mac:vml" xmlns:o="urn:schemas-microsoft-com:office:office" xmlns:v="urn:schemas-microsoft-com:vml" xmlns:w10="urn:schemas-microsoft-com:office:word" xmlns:w="http://schemas.openxmlformats.org/wordprocessingml/2006/main" xmlns:ma14="http://schemas.microsoft.com/office/mac/drawingml/2011/main"/>
                     </a:ext>
                   </a:extLst>
                 </pic:spPr>
@@ -2956,7 +3110,7 @@
                   </a:ln>
                   <a:extLst>
                     <a:ext uri="{FAA26D3D-D897-4be2-8F04-BA451C77F1D7}">
-                      <ma14:placeholderFlag xmlns:ma14="http://schemas.microsoft.com/office/mac/drawingml/2011/main" xmlns:w="http://schemas.openxmlformats.org/wordprocessingml/2006/main" xmlns:w10="urn:schemas-microsoft-com:office:word" xmlns:v="urn:schemas-microsoft-com:vml" xmlns:o="urn:schemas-microsoft-com:office:office" xmlns:mv="urn:schemas-microsoft-com:mac:vml" xmlns:mo="http://schemas.microsoft.com/office/mac/office/2008/main" xmlns=""/>
+                      <ma14:placeholderFlag xmlns="" xmlns:mo="http://schemas.microsoft.com/office/mac/office/2008/main" xmlns:mv="urn:schemas-microsoft-com:mac:vml" xmlns:o="urn:schemas-microsoft-com:office:office" xmlns:v="urn:schemas-microsoft-com:vml" xmlns:w10="urn:schemas-microsoft-com:office:word" xmlns:w="http://schemas.openxmlformats.org/wordprocessingml/2006/main" xmlns:ma14="http://schemas.microsoft.com/office/mac/drawingml/2011/main"/>
                     </a:ext>
                   </a:extLst>
                 </pic:spPr>
@@ -5013,7 +5167,7 @@
 </file>
 
 <file path=customXml/itemProps1.xml><?xml version="1.0" encoding="utf-8"?>
-<ds:datastoreItem xmlns:ds="http://schemas.openxmlformats.org/officeDocument/2006/customXml" ds:itemID="{DA9E0411-07D3-4026-BC3A-A6E1EAFD1B2B}">
+<ds:datastoreItem xmlns:ds="http://schemas.openxmlformats.org/officeDocument/2006/customXml" ds:itemID="{129FA28F-2857-4CE3-878A-D22E8D28C3D9}">
   <ds:schemaRefs>
     <ds:schemaRef ds:uri="http://schemas.openxmlformats.org/officeDocument/2006/bibliography"/>
   </ds:schemaRefs>

</xml_diff>